<commit_message>
Add BVA ECP Mind-map block-diagram and test cases
</commit_message>
<xml_diff>
--- a/1st project/Tasks and solutions description.docx
+++ b/1st project/Tasks and solutions description.docx
@@ -393,6 +393,7 @@
         <w:spacing w:after="0" w:line="240" w:lineRule="auto"/>
         <w:ind w:firstLine="709"/>
         <w:rPr>
+          <w:rStyle w:val="Hyperlink"/>
           <w:rFonts w:ascii="Arial" w:hAnsi="Arial" w:cs="Arial"/>
         </w:rPr>
       </w:pPr>
@@ -408,21 +409,21 @@
             <w:rStyle w:val="Hyperlink"/>
             <w:rFonts w:ascii="Arial" w:hAnsi="Arial" w:cs="Arial"/>
           </w:rPr>
-          <w:t>https://drive.google.com/file/d/10WMCV8-abmNpp7SbMCPVIMWA6qgo0Mt8/view?usp=sh</w:t>
+          <w:t>https://drive.google.com/file/d/1wvhnVnsUXQW0yXH</w:t>
         </w:r>
         <w:r>
           <w:rPr>
             <w:rStyle w:val="Hyperlink"/>
             <w:rFonts w:ascii="Arial" w:hAnsi="Arial" w:cs="Arial"/>
           </w:rPr>
-          <w:t>a</w:t>
+          <w:t>D</w:t>
         </w:r>
         <w:r>
           <w:rPr>
             <w:rStyle w:val="Hyperlink"/>
             <w:rFonts w:ascii="Arial" w:hAnsi="Arial" w:cs="Arial"/>
           </w:rPr>
-          <w:t>ring</w:t>
+          <w:t>Ba3vc_XozLIxfp1G/view?usp=sharing</w:t>
         </w:r>
       </w:hyperlink>
     </w:p>
@@ -489,6 +490,175 @@
           <w:rFonts w:ascii="Arial" w:hAnsi="Arial" w:cs="Arial"/>
         </w:rPr>
         <w:t xml:space="preserve">Ссылка на блок-схему: </w:t>
+      </w:r>
+      <w:bookmarkStart w:id="0" w:name="_GoBack"/>
+      <w:r>
+        <w:rPr>
+          <w:rStyle w:val="Hyperlink"/>
+          <w:rFonts w:ascii="Arial" w:hAnsi="Arial" w:cs="Arial"/>
+        </w:rPr>
+        <w:fldChar w:fldCharType="begin"/>
+      </w:r>
+      <w:r>
+        <w:rPr>
+          <w:rStyle w:val="Hyperlink"/>
+          <w:rFonts w:ascii="Arial" w:hAnsi="Arial" w:cs="Arial"/>
+        </w:rPr>
+        <w:instrText xml:space="preserve"> HYPERLINK "https://drive.google.com/file/d/1pOD</w:instrText>
+      </w:r>
+      <w:r>
+        <w:rPr>
+          <w:rStyle w:val="Hyperlink"/>
+          <w:rFonts w:ascii="Arial" w:hAnsi="Arial" w:cs="Arial"/>
+        </w:rPr>
+        <w:instrText xml:space="preserve">9bU34Ul3jO6rnxatWAUGWN542aYey/view?usp=sharing" </w:instrText>
+      </w:r>
+      <w:r>
+        <w:rPr>
+          <w:rStyle w:val="Hyperlink"/>
+          <w:rFonts w:ascii="Arial" w:hAnsi="Arial" w:cs="Arial"/>
+        </w:rPr>
+        <w:fldChar w:fldCharType="separate"/>
+      </w:r>
+      <w:r>
+        <w:rPr>
+          <w:rStyle w:val="Hyperlink"/>
+          <w:rFonts w:ascii="Arial" w:hAnsi="Arial" w:cs="Arial"/>
+        </w:rPr>
+        <w:t>https://drive.google.com/file/d/1pOD9bU34Ul3jO6rnxatWAUGWN542aYey/view?usp=sharing</w:t>
+      </w:r>
+      <w:r>
+        <w:rPr>
+          <w:rStyle w:val="Hyperlink"/>
+          <w:rFonts w:ascii="Arial" w:hAnsi="Arial" w:cs="Arial"/>
+        </w:rPr>
+        <w:fldChar w:fldCharType="end"/>
+      </w:r>
+      <w:bookmarkEnd w:id="0"/>
+    </w:p>
+    <w:p>
+      <w:pPr>
+        <w:spacing w:after="0" w:line="240" w:lineRule="auto"/>
+        <w:ind w:firstLine="709"/>
+        <w:rPr>
+          <w:rFonts w:ascii="Arial" w:hAnsi="Arial" w:cs="Arial"/>
+        </w:rPr>
+      </w:pPr>
+    </w:p>
+    <w:p>
+      <w:pPr>
+        <w:pStyle w:val="ListParagraph"/>
+        <w:numPr>
+          <w:ilvl w:val="0"/>
+          <w:numId w:val="2"/>
+        </w:numPr>
+        <w:spacing w:after="0" w:line="240" w:lineRule="auto"/>
+        <w:ind w:left="0" w:firstLine="709"/>
+        <w:rPr>
+          <w:rFonts w:ascii="Arial" w:hAnsi="Arial" w:cs="Arial"/>
+          <w:b/>
+          <w:u w:val="single"/>
+        </w:rPr>
+      </w:pPr>
+      <w:r>
+        <w:rPr>
+          <w:rFonts w:ascii="Arial" w:hAnsi="Arial" w:cs="Arial"/>
+          <w:b/>
+          <w:u w:val="single"/>
+        </w:rPr>
+        <w:t>Тест-дизайн:</w:t>
+      </w:r>
+    </w:p>
+    <w:p>
+      <w:pPr>
+        <w:pStyle w:val="ListParagraph"/>
+        <w:numPr>
+          <w:ilvl w:val="1"/>
+          <w:numId w:val="2"/>
+        </w:numPr>
+        <w:spacing w:after="0" w:line="240" w:lineRule="auto"/>
+        <w:ind w:left="0" w:firstLine="709"/>
+        <w:rPr>
+          <w:rFonts w:ascii="Arial" w:hAnsi="Arial" w:cs="Arial"/>
+        </w:rPr>
+      </w:pPr>
+      <w:r>
+        <w:rPr>
+          <w:rFonts w:ascii="Arial" w:hAnsi="Arial" w:cs="Arial"/>
+        </w:rPr>
+        <w:t>Определение КЭ и ГЗ для полей формы и проверки времени начала и адреса:</w:t>
+      </w:r>
+    </w:p>
+    <w:p>
+      <w:pPr>
+        <w:spacing w:after="0" w:line="240" w:lineRule="auto"/>
+        <w:ind w:firstLine="709"/>
+        <w:rPr>
+          <w:rFonts w:ascii="Arial" w:hAnsi="Arial" w:cs="Arial"/>
+        </w:rPr>
+      </w:pPr>
+      <w:r>
+        <w:rPr>
+          <w:rFonts w:ascii="Arial" w:hAnsi="Arial" w:cs="Arial"/>
+        </w:rPr>
+        <w:t xml:space="preserve">В рамках данной задачи я выделил КЭ для полей формы «Время начала поездки», «Откуда» и «Куда» по трем группам: длина поля, вводимые символы и обязательность поля. Для каждой группы я определил ГЗ, которые включают в себя: границы, тестовые данные внутри класса и тестовые данные на границах. </w:t>
+      </w:r>
+    </w:p>
+    <w:p>
+      <w:pPr>
+        <w:spacing w:after="0" w:line="240" w:lineRule="auto"/>
+        <w:ind w:firstLine="709"/>
+        <w:rPr>
+          <w:rFonts w:ascii="Arial" w:hAnsi="Arial" w:cs="Arial"/>
+        </w:rPr>
+      </w:pPr>
+      <w:r>
+        <w:rPr>
+          <w:rFonts w:ascii="Arial" w:hAnsi="Arial" w:cs="Arial"/>
+        </w:rPr>
+        <w:t>Во второй части задания я выделил КЭ и определил ГЗ для времени начала поездки и адресов маршрута.</w:t>
+      </w:r>
+    </w:p>
+    <w:p>
+      <w:pPr>
+        <w:spacing w:after="0" w:line="240" w:lineRule="auto"/>
+        <w:ind w:firstLine="709"/>
+        <w:rPr>
+          <w:rFonts w:ascii="Arial" w:hAnsi="Arial" w:cs="Arial"/>
+        </w:rPr>
+      </w:pPr>
+      <w:r>
+        <w:rPr>
+          <w:rFonts w:ascii="Arial" w:hAnsi="Arial" w:cs="Arial"/>
+        </w:rPr>
+        <w:t>Данная таблица позволяет определить тестовые значения для проведения валидации полей и составления чек-листов и тест-кейсов. Также</w:t>
+      </w:r>
+      <w:r>
+        <w:rPr>
+          <w:rFonts w:ascii="Arial" w:hAnsi="Arial" w:cs="Arial"/>
+        </w:rPr>
+        <w:t xml:space="preserve"> метод</w:t>
+      </w:r>
+      <w:r>
+        <w:rPr>
+          <w:rFonts w:ascii="Arial" w:hAnsi="Arial" w:cs="Arial"/>
+        </w:rPr>
+        <w:t xml:space="preserve"> позволяет оптимизировать кол-во проверок и определить достаточный набор тестовых значений.  </w:t>
+      </w:r>
+    </w:p>
+    <w:p>
+      <w:pPr>
+        <w:spacing w:after="0" w:line="240" w:lineRule="auto"/>
+        <w:ind w:firstLine="709"/>
+        <w:rPr>
+          <w:rFonts w:ascii="Arial" w:hAnsi="Arial" w:cs="Arial"/>
+        </w:rPr>
+      </w:pPr>
+      <w:r>
+        <w:rPr>
+          <w:rFonts w:ascii="Arial" w:hAnsi="Arial" w:cs="Arial"/>
+        </w:rPr>
+        <w:t xml:space="preserve">Ссылка на таблицу с КЭ и ГЗ: </w:t>
       </w:r>
       <w:hyperlink r:id="rId7" w:history="1">
         <w:r>
@@ -496,7 +666,7 @@
             <w:rStyle w:val="Hyperlink"/>
             <w:rFonts w:ascii="Arial" w:hAnsi="Arial" w:cs="Arial"/>
           </w:rPr>
-          <w:t>https://drive.google.com/file/d/1pOD9bU34Ul3jO6rnxatWAUGWN542aYey/view?usp=sharing</w:t>
+          <w:t>https://docs.google.com/spreadsheets/d/1byfvj-5-3q6kxiVKVU7GhPQ9KBNpVoe9VurdLI_kB9M/edit?usp=sharing</w:t>
         </w:r>
       </w:hyperlink>
     </w:p>
@@ -508,30 +678,6 @@
           <w:rFonts w:ascii="Arial" w:hAnsi="Arial" w:cs="Arial"/>
         </w:rPr>
       </w:pPr>
-    </w:p>
-    <w:p>
-      <w:pPr>
-        <w:pStyle w:val="ListParagraph"/>
-        <w:numPr>
-          <w:ilvl w:val="0"/>
-          <w:numId w:val="2"/>
-        </w:numPr>
-        <w:spacing w:after="0" w:line="240" w:lineRule="auto"/>
-        <w:ind w:left="0" w:firstLine="709"/>
-        <w:rPr>
-          <w:rFonts w:ascii="Arial" w:hAnsi="Arial" w:cs="Arial"/>
-          <w:b/>
-          <w:u w:val="single"/>
-        </w:rPr>
-      </w:pPr>
-      <w:r>
-        <w:rPr>
-          <w:rFonts w:ascii="Arial" w:hAnsi="Arial" w:cs="Arial"/>
-          <w:b/>
-          <w:u w:val="single"/>
-        </w:rPr>
-        <w:t>Тест-дизайн:</w:t>
-      </w:r>
     </w:p>
     <w:p>
       <w:pPr>
@@ -550,79 +696,119 @@
         <w:rPr>
           <w:rFonts w:ascii="Arial" w:hAnsi="Arial" w:cs="Arial"/>
         </w:rPr>
-        <w:t>Определение КЭ и ГЗ для полей формы и проверки времени начала и адреса:</w:t>
-      </w:r>
-    </w:p>
-    <w:p>
-      <w:pPr>
-        <w:spacing w:after="0" w:line="240" w:lineRule="auto"/>
-        <w:ind w:firstLine="709"/>
-        <w:rPr>
-          <w:rFonts w:ascii="Arial" w:hAnsi="Arial" w:cs="Arial"/>
-        </w:rPr>
-      </w:pPr>
-      <w:r>
-        <w:rPr>
-          <w:rFonts w:ascii="Arial" w:hAnsi="Arial" w:cs="Arial"/>
-        </w:rPr>
-        <w:t xml:space="preserve">В рамках данной задачи я выделил КЭ для полей формы «Время начала поездки», «Откуда» и «Куда» по трем группам: длина поля, вводимые символы и обязательность поля. Для каждой группы я определил ГЗ, которые включают в себя: границы, тестовые данные внутри класса и тестовые данные на границах. </w:t>
-      </w:r>
-    </w:p>
-    <w:p>
-      <w:pPr>
-        <w:spacing w:after="0" w:line="240" w:lineRule="auto"/>
-        <w:ind w:firstLine="709"/>
-        <w:rPr>
-          <w:rFonts w:ascii="Arial" w:hAnsi="Arial" w:cs="Arial"/>
-        </w:rPr>
-      </w:pPr>
-      <w:r>
-        <w:rPr>
-          <w:rFonts w:ascii="Arial" w:hAnsi="Arial" w:cs="Arial"/>
-        </w:rPr>
-        <w:t>Во второй части задания я выделил КЭ и определил ГЗ для времени начала поездки и адресов маршрута.</w:t>
-      </w:r>
-    </w:p>
-    <w:p>
-      <w:pPr>
-        <w:spacing w:after="0" w:line="240" w:lineRule="auto"/>
-        <w:ind w:firstLine="709"/>
-        <w:rPr>
-          <w:rFonts w:ascii="Arial" w:hAnsi="Arial" w:cs="Arial"/>
-        </w:rPr>
-      </w:pPr>
-      <w:r>
-        <w:rPr>
-          <w:rFonts w:ascii="Arial" w:hAnsi="Arial" w:cs="Arial"/>
-        </w:rPr>
-        <w:t>Данная таблица позволяет определить тестовые значения для проведения валидации полей и составления чек-листов и тест-кейсов. Также</w:t>
-      </w:r>
-      <w:r>
-        <w:rPr>
-          <w:rFonts w:ascii="Arial" w:hAnsi="Arial" w:cs="Arial"/>
-        </w:rPr>
-        <w:t xml:space="preserve"> метод</w:t>
-      </w:r>
-      <w:r>
-        <w:rPr>
-          <w:rFonts w:ascii="Arial" w:hAnsi="Arial" w:cs="Arial"/>
-        </w:rPr>
-        <w:t xml:space="preserve"> позволяет оптимизировать кол-во проверок и определить достаточный набор тестовых значений.  </w:t>
-      </w:r>
-    </w:p>
-    <w:p>
-      <w:pPr>
-        <w:spacing w:after="0" w:line="240" w:lineRule="auto"/>
-        <w:ind w:firstLine="709"/>
-        <w:rPr>
-          <w:rFonts w:ascii="Arial" w:hAnsi="Arial" w:cs="Arial"/>
-        </w:rPr>
-      </w:pPr>
-      <w:r>
-        <w:rPr>
-          <w:rFonts w:ascii="Arial" w:hAnsi="Arial" w:cs="Arial"/>
-        </w:rPr>
-        <w:t xml:space="preserve">Ссылка на таблицу с КЭ и ГЗ: </w:t>
+        <w:t>Тест-кейс на проверку времени начала поездки и адреса маршрута:</w:t>
+      </w:r>
+    </w:p>
+    <w:p>
+      <w:pPr>
+        <w:pStyle w:val="ListParagraph"/>
+        <w:spacing w:after="0" w:line="240" w:lineRule="auto"/>
+        <w:ind w:left="0" w:firstLine="709"/>
+        <w:rPr>
+          <w:rFonts w:ascii="Arial" w:hAnsi="Arial" w:cs="Arial"/>
+        </w:rPr>
+      </w:pPr>
+      <w:r>
+        <w:rPr>
+          <w:rFonts w:ascii="Arial" w:hAnsi="Arial" w:cs="Arial"/>
+        </w:rPr>
+        <w:t xml:space="preserve">В рамках данной задачи мною был составлен список тест-кейсов для проверки времени начала поездки и выбранных адресов для </w:t>
+      </w:r>
+      <w:r>
+        <w:rPr>
+          <w:rFonts w:ascii="Arial" w:hAnsi="Arial" w:cs="Arial"/>
+        </w:rPr>
+        <w:t xml:space="preserve">построения </w:t>
+      </w:r>
+      <w:r>
+        <w:rPr>
+          <w:rFonts w:ascii="Arial" w:hAnsi="Arial" w:cs="Arial"/>
+        </w:rPr>
+        <w:t>маршрута.</w:t>
+      </w:r>
+    </w:p>
+    <w:p>
+      <w:pPr>
+        <w:pStyle w:val="ListParagraph"/>
+        <w:spacing w:after="0" w:line="240" w:lineRule="auto"/>
+        <w:ind w:left="0" w:firstLine="709"/>
+        <w:rPr>
+          <w:rFonts w:ascii="Arial" w:hAnsi="Arial" w:cs="Arial"/>
+        </w:rPr>
+      </w:pPr>
+      <w:r>
+        <w:rPr>
+          <w:rFonts w:ascii="Arial" w:hAnsi="Arial" w:cs="Arial"/>
+        </w:rPr>
+        <w:t>Полученные тестовые значения из таблицы КЭ и ГЗ я указал в шагах для воспроизведения теста. Данный вид тестов</w:t>
+      </w:r>
+      <w:r>
+        <w:rPr>
+          <w:rFonts w:ascii="Arial" w:hAnsi="Arial" w:cs="Arial"/>
+        </w:rPr>
+        <w:t>о</w:t>
+      </w:r>
+      <w:r>
+        <w:rPr>
+          <w:rFonts w:ascii="Arial" w:hAnsi="Arial" w:cs="Arial"/>
+        </w:rPr>
+        <w:t>й документации наглядно демонстрирует как необходимо проводить определенную проверку, какие постусловия необходимо выполнить, в каком окружении проводить тестирование, как пошагово достичь нужного результата и какой ОР должен получит</w:t>
+      </w:r>
+      <w:r>
+        <w:rPr>
+          <w:rFonts w:ascii="Arial" w:hAnsi="Arial" w:cs="Arial"/>
+        </w:rPr>
+        <w:t>ь</w:t>
+      </w:r>
+      <w:r>
+        <w:rPr>
+          <w:rFonts w:ascii="Arial" w:hAnsi="Arial" w:cs="Arial"/>
+        </w:rPr>
+        <w:t xml:space="preserve">ся.  </w:t>
+      </w:r>
+    </w:p>
+    <w:p>
+      <w:pPr>
+        <w:pStyle w:val="ListParagraph"/>
+        <w:spacing w:after="0" w:line="240" w:lineRule="auto"/>
+        <w:ind w:left="0" w:firstLine="709"/>
+        <w:rPr>
+          <w:rFonts w:ascii="Arial" w:hAnsi="Arial" w:cs="Arial"/>
+        </w:rPr>
+      </w:pPr>
+      <w:r>
+        <w:rPr>
+          <w:rFonts w:ascii="Arial" w:hAnsi="Arial" w:cs="Arial"/>
+        </w:rPr>
+        <w:t>Такой документ позволяет проводить проверку новым сотрудникам, без необходимости задавать дополнительные вопросы</w:t>
+      </w:r>
+      <w:r>
+        <w:rPr>
+          <w:rFonts w:ascii="Arial" w:hAnsi="Arial" w:cs="Arial"/>
+        </w:rPr>
+        <w:t xml:space="preserve"> коллегам</w:t>
+      </w:r>
+      <w:r>
+        <w:rPr>
+          <w:rFonts w:ascii="Arial" w:hAnsi="Arial" w:cs="Arial"/>
+        </w:rPr>
+        <w:t xml:space="preserve"> и дает возможность сохранять историю и подход тестирования для будущих проверок. </w:t>
+      </w:r>
+    </w:p>
+    <w:p>
+      <w:pPr>
+        <w:pStyle w:val="ListParagraph"/>
+        <w:spacing w:after="0" w:line="240" w:lineRule="auto"/>
+        <w:ind w:left="0" w:firstLine="709"/>
+        <w:rPr>
+          <w:rFonts w:ascii="Arial" w:hAnsi="Arial" w:cs="Arial"/>
+        </w:rPr>
+      </w:pPr>
+      <w:r>
+        <w:rPr>
+          <w:rFonts w:ascii="Arial" w:hAnsi="Arial" w:cs="Arial"/>
+        </w:rPr>
+        <w:t xml:space="preserve">Ссылка на список тест-кейсов: </w:t>
       </w:r>
       <w:hyperlink r:id="rId8" w:history="1">
         <w:r>
@@ -633,158 +819,6 @@
           <w:t>https://docs.google.com/spreadsheets/d/1byfvj-5-3q6kxiVKVU7GhPQ9KBNpVoe9VurdLI_kB9M/edit?usp=sharing</w:t>
         </w:r>
       </w:hyperlink>
-    </w:p>
-    <w:p>
-      <w:pPr>
-        <w:spacing w:after="0" w:line="240" w:lineRule="auto"/>
-        <w:ind w:firstLine="709"/>
-        <w:rPr>
-          <w:rFonts w:ascii="Arial" w:hAnsi="Arial" w:cs="Arial"/>
-        </w:rPr>
-      </w:pPr>
-    </w:p>
-    <w:p>
-      <w:pPr>
-        <w:pStyle w:val="ListParagraph"/>
-        <w:numPr>
-          <w:ilvl w:val="1"/>
-          <w:numId w:val="2"/>
-        </w:numPr>
-        <w:spacing w:after="0" w:line="240" w:lineRule="auto"/>
-        <w:ind w:left="0" w:firstLine="709"/>
-        <w:rPr>
-          <w:rFonts w:ascii="Arial" w:hAnsi="Arial" w:cs="Arial"/>
-        </w:rPr>
-      </w:pPr>
-      <w:r>
-        <w:rPr>
-          <w:rFonts w:ascii="Arial" w:hAnsi="Arial" w:cs="Arial"/>
-        </w:rPr>
-        <w:t>Тест-кейс на проверку времени начала поездки и адреса маршрута:</w:t>
-      </w:r>
-    </w:p>
-    <w:p>
-      <w:pPr>
-        <w:pStyle w:val="ListParagraph"/>
-        <w:spacing w:after="0" w:line="240" w:lineRule="auto"/>
-        <w:ind w:left="0" w:firstLine="709"/>
-        <w:rPr>
-          <w:rFonts w:ascii="Arial" w:hAnsi="Arial" w:cs="Arial"/>
-        </w:rPr>
-      </w:pPr>
-      <w:r>
-        <w:rPr>
-          <w:rFonts w:ascii="Arial" w:hAnsi="Arial" w:cs="Arial"/>
-        </w:rPr>
-        <w:t xml:space="preserve">В рамках данной задачи мною был составлен список тест-кейсов для проверки времени начала поездки и выбранных адресов для </w:t>
-      </w:r>
-      <w:r>
-        <w:rPr>
-          <w:rFonts w:ascii="Arial" w:hAnsi="Arial" w:cs="Arial"/>
-        </w:rPr>
-        <w:t xml:space="preserve">построения </w:t>
-      </w:r>
-      <w:r>
-        <w:rPr>
-          <w:rFonts w:ascii="Arial" w:hAnsi="Arial" w:cs="Arial"/>
-        </w:rPr>
-        <w:t>маршрута.</w:t>
-      </w:r>
-    </w:p>
-    <w:p>
-      <w:pPr>
-        <w:pStyle w:val="ListParagraph"/>
-        <w:spacing w:after="0" w:line="240" w:lineRule="auto"/>
-        <w:ind w:left="0" w:firstLine="709"/>
-        <w:rPr>
-          <w:rFonts w:ascii="Arial" w:hAnsi="Arial" w:cs="Arial"/>
-        </w:rPr>
-      </w:pPr>
-      <w:r>
-        <w:rPr>
-          <w:rFonts w:ascii="Arial" w:hAnsi="Arial" w:cs="Arial"/>
-        </w:rPr>
-        <w:t>Полученные тестовые значения из таблицы КЭ и ГЗ я указал в шагах для воспроизведения теста. Данный вид тестов</w:t>
-      </w:r>
-      <w:r>
-        <w:rPr>
-          <w:rFonts w:ascii="Arial" w:hAnsi="Arial" w:cs="Arial"/>
-        </w:rPr>
-        <w:t>о</w:t>
-      </w:r>
-      <w:r>
-        <w:rPr>
-          <w:rFonts w:ascii="Arial" w:hAnsi="Arial" w:cs="Arial"/>
-        </w:rPr>
-        <w:t>й документации наглядно демонстрирует как необходимо проводить определенную проверку, какие постусловия необходимо выполнить, в каком окружении проводить тестирование, как пошагово достичь нужного результата и какой ОР должен получит</w:t>
-      </w:r>
-      <w:r>
-        <w:rPr>
-          <w:rFonts w:ascii="Arial" w:hAnsi="Arial" w:cs="Arial"/>
-        </w:rPr>
-        <w:t>ь</w:t>
-      </w:r>
-      <w:r>
-        <w:rPr>
-          <w:rFonts w:ascii="Arial" w:hAnsi="Arial" w:cs="Arial"/>
-        </w:rPr>
-        <w:t xml:space="preserve">ся.  </w:t>
-      </w:r>
-    </w:p>
-    <w:p>
-      <w:pPr>
-        <w:pStyle w:val="ListParagraph"/>
-        <w:spacing w:after="0" w:line="240" w:lineRule="auto"/>
-        <w:ind w:left="0" w:firstLine="709"/>
-        <w:rPr>
-          <w:rFonts w:ascii="Arial" w:hAnsi="Arial" w:cs="Arial"/>
-        </w:rPr>
-      </w:pPr>
-      <w:r>
-        <w:rPr>
-          <w:rFonts w:ascii="Arial" w:hAnsi="Arial" w:cs="Arial"/>
-        </w:rPr>
-        <w:t>Такой документ позволяет проводить проверку новым сотрудникам, без необходимости задавать дополнительные вопросы</w:t>
-      </w:r>
-      <w:r>
-        <w:rPr>
-          <w:rFonts w:ascii="Arial" w:hAnsi="Arial" w:cs="Arial"/>
-        </w:rPr>
-        <w:t xml:space="preserve"> коллегам</w:t>
-      </w:r>
-      <w:r>
-        <w:rPr>
-          <w:rFonts w:ascii="Arial" w:hAnsi="Arial" w:cs="Arial"/>
-        </w:rPr>
-        <w:t xml:space="preserve"> и дает возможность сохранять историю и подход тестирования для будущих проверок. </w:t>
-      </w:r>
-    </w:p>
-    <w:p>
-      <w:pPr>
-        <w:pStyle w:val="ListParagraph"/>
-        <w:spacing w:after="0" w:line="240" w:lineRule="auto"/>
-        <w:ind w:left="0" w:firstLine="709"/>
-        <w:rPr>
-          <w:rFonts w:ascii="Arial" w:hAnsi="Arial" w:cs="Arial"/>
-        </w:rPr>
-      </w:pPr>
-      <w:r>
-        <w:rPr>
-          <w:rFonts w:ascii="Arial" w:hAnsi="Arial" w:cs="Arial"/>
-        </w:rPr>
-        <w:t xml:space="preserve">Ссылка на список тест-кейсов: </w:t>
-      </w:r>
-      <w:hyperlink r:id="rId9" w:history="1">
-        <w:r>
-          <w:rPr>
-            <w:rStyle w:val="Hyperlink"/>
-            <w:rFonts w:ascii="Arial" w:hAnsi="Arial" w:cs="Arial"/>
-          </w:rPr>
-          <w:t>https://docs.google.com/spreadsheets/d/1byfvj-5-3q6kxiVKVU7GhPQ9KBNpVoe9VurdLI_kB9M/edit?usp=sharing</w:t>
-        </w:r>
-      </w:hyperlink>
-      <w:bookmarkStart w:id="0" w:name="_GoBack"/>
-      <w:bookmarkEnd w:id="0"/>
     </w:p>
     <w:sectPr>
       <w:pgSz w:w="12240" w:h="15840"/>
@@ -1589,6 +1623,30 @@
       <w:u w:val="single"/>
     </w:rPr>
   </w:style>
+  <w:style w:type="character" w:styleId="FollowedHyperlink">
+    <w:name w:val="FollowedHyperlink"/>
+    <w:basedOn w:val="DefaultParagraphFont"/>
+    <w:uiPriority w:val="99"/>
+    <w:semiHidden/>
+    <w:unhideWhenUsed/>
+    <w:rsid w:val="00DF5B20"/>
+    <w:rPr>
+      <w:color w:val="954F72" w:themeColor="followedHyperlink"/>
+      <w:u w:val="single"/>
+    </w:rPr>
+  </w:style>
+  <w:style w:type="character" w:styleId="UnresolvedMention">
+    <w:name w:val="Unresolved Mention"/>
+    <w:basedOn w:val="DefaultParagraphFont"/>
+    <w:uiPriority w:val="99"/>
+    <w:semiHidden/>
+    <w:unhideWhenUsed/>
+    <w:rsid w:val="00DF5B20"/>
+    <w:rPr>
+      <w:color w:val="605E5C"/>
+      <w:shd w:val="clear" w:color="auto" w:fill="E1DFDD"/>
+    </w:rPr>
+  </w:style>
 </w:styles>
 </file>
 

</xml_diff>